<commit_message>
Actualizacion del grupal 03
</commit_message>
<xml_diff>
--- a/Si un trabajador no cuida los procedimientos de seguridad.docx
+++ b/Si un trabajador no cuida los procedimientos de seguridad.docx
@@ -200,7 +200,7 @@
           <w:rPr>
             <w:rFonts w:ascii="Cambria Math" w:hAnsi="Cambria Math"/>
           </w:rPr>
-          <m:t>¬P→A</m:t>
+          <m:t>¬P →A</m:t>
         </m:r>
       </m:oMath>
     </w:p>
@@ -219,9 +219,9 @@
       <m:oMath>
         <m:r>
           <w:rPr>
-            <w:rFonts w:ascii="Cambria Math" w:eastAsiaTheme="minorEastAsia" w:hAnsi="Cambria Math"/>
-          </w:rPr>
-          <m:t>¬Q→B</m:t>
+            <w:rFonts w:ascii="Cambria Math" w:hAnsi="Cambria Math"/>
+          </w:rPr>
+          <m:t>¬Q→A</m:t>
         </m:r>
       </m:oMath>
     </w:p>
@@ -238,37 +238,110 @@
         </w:rPr>
       </w:pPr>
       <m:oMath>
-        <m:d>
-          <m:dPr>
-            <m:ctrlPr>
-              <w:rPr>
-                <w:rFonts w:ascii="Cambria Math" w:eastAsiaTheme="minorEastAsia" w:hAnsi="Cambria Math"/>
-                <w:i/>
-              </w:rPr>
-            </m:ctrlPr>
-          </m:dPr>
-          <m:e>
-            <m:r>
-              <w:rPr>
-                <w:rFonts w:ascii="Cambria Math" w:eastAsiaTheme="minorEastAsia" w:hAnsi="Cambria Math"/>
-              </w:rPr>
-              <m:t>P ∧Q</m:t>
-            </m:r>
-          </m:e>
-        </m:d>
-        <m:r>
-          <w:rPr>
-            <w:rFonts w:ascii="Cambria Math" w:eastAsiaTheme="minorEastAsia" w:hAnsi="Cambria Math"/>
-          </w:rPr>
-          <m:t>→ ¬A∧¬B</m:t>
-        </m:r>
-        <m:r>
-          <w:rPr>
-            <w:rFonts w:ascii="Cambria Math" w:eastAsiaTheme="minorEastAsia" w:hAnsi="Cambria Math"/>
+        <m:r>
+          <w:rPr>
+            <w:rFonts w:ascii="Cambria Math" w:hAnsi="Cambria Math"/>
+          </w:rPr>
+          <m:t>(</m:t>
+        </m:r>
+        <m:r>
+          <w:rPr>
+            <w:rFonts w:ascii="Cambria Math" w:hAnsi="Cambria Math"/>
+          </w:rPr>
+          <m:t>¬P ∨ ¬Q</m:t>
+        </m:r>
+        <m:r>
+          <w:rPr>
+            <w:rFonts w:ascii="Cambria Math" w:hAnsi="Cambria Math"/>
+          </w:rPr>
+          <m:t>)</m:t>
+        </m:r>
+        <m:r>
+          <w:rPr>
+            <w:rFonts w:ascii="Cambria Math" w:hAnsi="Cambria Math"/>
+          </w:rPr>
+          <m:t>→A</m:t>
+        </m:r>
+      </m:oMath>
+    </w:p>
+    <w:p>
+      <w:pPr>
+        <w:pStyle w:val="Prrafodelista"/>
+        <w:numPr>
+          <w:ilvl w:val="0"/>
+          <w:numId w:val="1"/>
+        </w:numPr>
+        <w:spacing w:line="480" w:lineRule="auto"/>
+        <w:rPr>
+          <w:rFonts w:eastAsiaTheme="minorEastAsia"/>
+        </w:rPr>
+      </w:pPr>
+      <m:oMath>
+        <m:r>
+          <w:rPr>
+            <w:rFonts w:ascii="Cambria Math" w:hAnsi="Cambria Math"/>
+          </w:rPr>
+          <m:t>(</m:t>
+        </m:r>
+        <m:r>
+          <w:rPr>
+            <w:rFonts w:ascii="Cambria Math" w:hAnsi="Cambria Math"/>
+          </w:rPr>
+          <m:t xml:space="preserve">P </m:t>
+        </m:r>
+        <m:r>
+          <w:rPr>
+            <w:rFonts w:ascii="Cambria Math" w:hAnsi="Cambria Math"/>
+          </w:rPr>
+          <m:t>∧</m:t>
+        </m:r>
+        <m:r>
+          <w:rPr>
+            <w:rFonts w:ascii="Cambria Math" w:hAnsi="Cambria Math"/>
+          </w:rPr>
+          <m:t xml:space="preserve"> Q</m:t>
+        </m:r>
+        <m:r>
+          <w:rPr>
+            <w:rFonts w:ascii="Cambria Math" w:hAnsi="Cambria Math"/>
+          </w:rPr>
+          <m:t>)</m:t>
+        </m:r>
+        <m:r>
+          <w:rPr>
+            <w:rFonts w:ascii="Cambria Math" w:hAnsi="Cambria Math"/>
+          </w:rPr>
+          <m:t>→</m:t>
+        </m:r>
+        <m:r>
+          <w:rPr>
+            <w:rFonts w:ascii="Cambria Math" w:hAnsi="Cambria Math"/>
           </w:rPr>
           <m:t xml:space="preserve"> </m:t>
         </m:r>
+        <m:r>
+          <w:rPr>
+            <w:rFonts w:ascii="Cambria Math" w:hAnsi="Cambria Math"/>
+          </w:rPr>
+          <m:t>¬</m:t>
+        </m:r>
+        <m:r>
+          <w:rPr>
+            <w:rFonts w:ascii="Cambria Math" w:hAnsi="Cambria Math"/>
+          </w:rPr>
+          <m:t>B</m:t>
+        </m:r>
       </m:oMath>
+    </w:p>
+    <w:p>
+      <w:pPr>
+        <w:pStyle w:val="Prrafodelista"/>
+        <w:spacing w:line="480" w:lineRule="auto"/>
+        <w:rPr>
+          <w:rFonts w:eastAsiaTheme="minorEastAsia"/>
+          <w:highlight w:val="red"/>
+        </w:rPr>
+      </w:pPr>
     </w:p>
     <w:sectPr>
       <w:pgSz w:w="12240" w:h="15840"/>
@@ -371,8 +444,123 @@
       </w:pPr>
     </w:lvl>
   </w:abstractNum>
+  <w:abstractNum w:abstractNumId="1" w15:restartNumberingAfterBreak="0">
+    <w:nsid w:val="580038E4"/>
+    <w:multiLevelType w:val="hybridMultilevel"/>
+    <w:tmpl w:val="773E271C"/>
+    <w:lvl w:ilvl="0" w:tplc="ED78A3E8">
+      <w:numFmt w:val="bullet"/>
+      <w:lvlText w:val="-"/>
+      <w:lvlJc w:val="left"/>
+      <w:pPr>
+        <w:ind w:left="720" w:hanging="360"/>
+      </w:pPr>
+      <w:rPr>
+        <w:rFonts w:ascii="Arial" w:eastAsiaTheme="minorHAnsi" w:hAnsi="Arial" w:cs="Arial" w:hint="default"/>
+      </w:rPr>
+    </w:lvl>
+    <w:lvl w:ilvl="1" w:tplc="340A0003" w:tentative="1">
+      <w:start w:val="1"/>
+      <w:numFmt w:val="bullet"/>
+      <w:lvlText w:val="o"/>
+      <w:lvlJc w:val="left"/>
+      <w:pPr>
+        <w:ind w:left="1440" w:hanging="360"/>
+      </w:pPr>
+      <w:rPr>
+        <w:rFonts w:ascii="Courier New" w:hAnsi="Courier New" w:cs="Courier New" w:hint="default"/>
+      </w:rPr>
+    </w:lvl>
+    <w:lvl w:ilvl="2" w:tplc="340A0005" w:tentative="1">
+      <w:start w:val="1"/>
+      <w:numFmt w:val="bullet"/>
+      <w:lvlText w:val=""/>
+      <w:lvlJc w:val="left"/>
+      <w:pPr>
+        <w:ind w:left="2160" w:hanging="360"/>
+      </w:pPr>
+      <w:rPr>
+        <w:rFonts w:ascii="Wingdings" w:hAnsi="Wingdings" w:hint="default"/>
+      </w:rPr>
+    </w:lvl>
+    <w:lvl w:ilvl="3" w:tplc="340A0001" w:tentative="1">
+      <w:start w:val="1"/>
+      <w:numFmt w:val="bullet"/>
+      <w:lvlText w:val=""/>
+      <w:lvlJc w:val="left"/>
+      <w:pPr>
+        <w:ind w:left="2880" w:hanging="360"/>
+      </w:pPr>
+      <w:rPr>
+        <w:rFonts w:ascii="Symbol" w:hAnsi="Symbol" w:hint="default"/>
+      </w:rPr>
+    </w:lvl>
+    <w:lvl w:ilvl="4" w:tplc="340A0003" w:tentative="1">
+      <w:start w:val="1"/>
+      <w:numFmt w:val="bullet"/>
+      <w:lvlText w:val="o"/>
+      <w:lvlJc w:val="left"/>
+      <w:pPr>
+        <w:ind w:left="3600" w:hanging="360"/>
+      </w:pPr>
+      <w:rPr>
+        <w:rFonts w:ascii="Courier New" w:hAnsi="Courier New" w:cs="Courier New" w:hint="default"/>
+      </w:rPr>
+    </w:lvl>
+    <w:lvl w:ilvl="5" w:tplc="340A0005" w:tentative="1">
+      <w:start w:val="1"/>
+      <w:numFmt w:val="bullet"/>
+      <w:lvlText w:val=""/>
+      <w:lvlJc w:val="left"/>
+      <w:pPr>
+        <w:ind w:left="4320" w:hanging="360"/>
+      </w:pPr>
+      <w:rPr>
+        <w:rFonts w:ascii="Wingdings" w:hAnsi="Wingdings" w:hint="default"/>
+      </w:rPr>
+    </w:lvl>
+    <w:lvl w:ilvl="6" w:tplc="340A0001" w:tentative="1">
+      <w:start w:val="1"/>
+      <w:numFmt w:val="bullet"/>
+      <w:lvlText w:val=""/>
+      <w:lvlJc w:val="left"/>
+      <w:pPr>
+        <w:ind w:left="5040" w:hanging="360"/>
+      </w:pPr>
+      <w:rPr>
+        <w:rFonts w:ascii="Symbol" w:hAnsi="Symbol" w:hint="default"/>
+      </w:rPr>
+    </w:lvl>
+    <w:lvl w:ilvl="7" w:tplc="340A0003" w:tentative="1">
+      <w:start w:val="1"/>
+      <w:numFmt w:val="bullet"/>
+      <w:lvlText w:val="o"/>
+      <w:lvlJc w:val="left"/>
+      <w:pPr>
+        <w:ind w:left="5760" w:hanging="360"/>
+      </w:pPr>
+      <w:rPr>
+        <w:rFonts w:ascii="Courier New" w:hAnsi="Courier New" w:cs="Courier New" w:hint="default"/>
+      </w:rPr>
+    </w:lvl>
+    <w:lvl w:ilvl="8" w:tplc="340A0005" w:tentative="1">
+      <w:start w:val="1"/>
+      <w:numFmt w:val="bullet"/>
+      <w:lvlText w:val=""/>
+      <w:lvlJc w:val="left"/>
+      <w:pPr>
+        <w:ind w:left="6480" w:hanging="360"/>
+      </w:pPr>
+      <w:rPr>
+        <w:rFonts w:ascii="Wingdings" w:hAnsi="Wingdings" w:hint="default"/>
+      </w:rPr>
+    </w:lvl>
+  </w:abstractNum>
   <w:num w:numId="1" w16cid:durableId="832843295">
     <w:abstractNumId w:val="0"/>
+  </w:num>
+  <w:num w:numId="2" w16cid:durableId="695737585">
+    <w:abstractNumId w:val="1"/>
   </w:num>
 </w:numbering>
 </file>

</xml_diff>